<commit_message>
Project first phase completed
</commit_message>
<xml_diff>
--- a/Project/DB Description.docx
+++ b/Project/DB Description.docx
@@ -5,21 +5,43 @@
     <w:p>
       <w:pPr>
         <w:rPr>
-          <w:lang w:val="ru-UA"/>
-        </w:rPr>
-      </w:pPr>
-    </w:p>
-    <w:p>
-      <w:pPr>
-        <w:rPr>
-          <w:lang w:val="ru-UA"/>
-        </w:rPr>
-      </w:pPr>
-      <w:r>
-        <w:rPr>
-          <w:lang w:val="ru-UA"/>
-        </w:rPr>
-        <w:t>База данных предназанчена для обеспечения хранения данных для службы доставки товар</w:t>
+          <w:b/>
+          <w:bCs/>
+          <w:lang w:val="ru-UA"/>
+        </w:rPr>
+      </w:pPr>
+      <w:r>
+        <w:rPr>
+          <w:b/>
+          <w:bCs/>
+          <w:lang w:val="ru-UA"/>
+        </w:rPr>
+        <w:t>Описание базы данных.</w:t>
+      </w:r>
+    </w:p>
+    <w:p>
+      <w:pPr>
+        <w:rPr>
+          <w:lang w:val="ru-UA"/>
+        </w:rPr>
+      </w:pPr>
+      <w:r>
+        <w:rPr>
+          <w:lang w:val="ru-UA"/>
+        </w:rPr>
+        <w:t xml:space="preserve">База данных </w:t>
+      </w:r>
+      <w:r>
+        <w:rPr>
+          <w:lang w:val="ru-UA"/>
+        </w:rPr>
+        <w:t>предназначена</w:t>
+      </w:r>
+      <w:r>
+        <w:rPr>
+          <w:lang w:val="ru-UA"/>
+        </w:rPr>
+        <w:t xml:space="preserve"> для обеспечения хранения данных для службы доставки товар</w:t>
       </w:r>
       <w:r>
         <w:rPr>
@@ -27,40 +49,197 @@
         </w:rPr>
         <w:t>ов</w:t>
       </w:r>
-    </w:p>
-    <w:p>
-      <w:pPr>
-        <w:rPr>
-          <w:lang w:val="ru-UA"/>
-        </w:rPr>
-      </w:pPr>
-    </w:p>
-    <w:p>
-      <w:pPr>
-        <w:rPr>
-          <w:rFonts w:hint="eastAsia"/>
-          <w:lang w:val="ru-UA"/>
-        </w:rPr>
-      </w:pPr>
-      <w:r>
-        <w:rPr>
-          <w:lang w:val="ru-UA"/>
-        </w:rPr>
-        <w:t xml:space="preserve">Для исключения возможности коллизий с </w:t>
-      </w:r>
-      <w:r>
-        <w:rPr>
-          <w:rFonts w:hint="eastAsia"/>
-          <w:lang w:val="ru-UA"/>
-        </w:rPr>
-        <w:t>i</w:t>
-      </w:r>
-      <w:r>
-        <w:rPr>
-          <w:lang w:val="ru-UA"/>
-        </w:rPr>
-        <w:t xml:space="preserve">d все независимые записи ссылаются на таблицу </w:t>
-      </w:r>
+      <w:r>
+        <w:rPr>
+          <w:lang w:val="ru-UA"/>
+        </w:rPr>
+        <w:t>.</w:t>
+      </w:r>
+    </w:p>
+    <w:p>
+      <w:pPr>
+        <w:rPr>
+          <w:lang w:val="ru-UA"/>
+        </w:rPr>
+      </w:pPr>
+      <w:r>
+        <w:rPr>
+          <w:lang w:val="ru-UA"/>
+        </w:rPr>
+        <w:t>База данных хранит в себе информацию о клиентах, посылках а также платежную информацию. Описание таблиц, представлений и хранимых процедур см. ниже.</w:t>
+      </w:r>
+    </w:p>
+    <w:p>
+      <w:pPr>
+        <w:rPr>
+          <w:lang w:val="ru-UA"/>
+        </w:rPr>
+      </w:pPr>
+    </w:p>
+    <w:p>
+      <w:pPr>
+        <w:rPr>
+          <w:lang w:val="ru-UA"/>
+        </w:rPr>
+      </w:pPr>
+      <w:r>
+        <w:rPr>
+          <w:lang w:val="ru-UA"/>
+        </w:rPr>
+        <w:t>В базе данных выделены следующие сущности, которые являются независимыми объектами.</w:t>
+      </w:r>
+    </w:p>
+    <w:p>
+      <w:pPr>
+        <w:pStyle w:val="ListParagraph"/>
+        <w:numPr>
+          <w:ilvl w:val="0"/>
+          <w:numId w:val="1"/>
+        </w:numPr>
+        <w:rPr>
+          <w:lang w:val="ru-UA"/>
+        </w:rPr>
+      </w:pPr>
+      <w:r>
+        <w:rPr>
+          <w:lang w:val="ru-UA"/>
+        </w:rPr>
+        <w:t>Клиент</w:t>
+      </w:r>
+    </w:p>
+    <w:p>
+      <w:pPr>
+        <w:pStyle w:val="ListParagraph"/>
+        <w:numPr>
+          <w:ilvl w:val="0"/>
+          <w:numId w:val="1"/>
+        </w:numPr>
+        <w:rPr>
+          <w:lang w:val="ru-UA"/>
+        </w:rPr>
+      </w:pPr>
+      <w:r>
+        <w:rPr>
+          <w:lang w:val="ru-UA"/>
+        </w:rPr>
+        <w:t>Адрес клиента или место доставки посылки. Также включает в себя адреса филиалов.</w:t>
+      </w:r>
+    </w:p>
+    <w:p>
+      <w:pPr>
+        <w:pStyle w:val="ListParagraph"/>
+        <w:numPr>
+          <w:ilvl w:val="0"/>
+          <w:numId w:val="1"/>
+        </w:numPr>
+        <w:rPr>
+          <w:lang w:val="ru-UA"/>
+        </w:rPr>
+      </w:pPr>
+      <w:r>
+        <w:rPr>
+          <w:lang w:val="ru-UA"/>
+        </w:rPr>
+        <w:t>Телефон</w:t>
+      </w:r>
+    </w:p>
+    <w:p>
+      <w:pPr>
+        <w:pStyle w:val="ListParagraph"/>
+        <w:numPr>
+          <w:ilvl w:val="0"/>
+          <w:numId w:val="1"/>
+        </w:numPr>
+        <w:rPr>
+          <w:lang w:val="ru-UA"/>
+        </w:rPr>
+      </w:pPr>
+      <w:r>
+        <w:rPr>
+          <w:lang w:val="ru-UA"/>
+        </w:rPr>
+        <w:t>Адрес электронной почты</w:t>
+      </w:r>
+    </w:p>
+    <w:p>
+      <w:pPr>
+        <w:pStyle w:val="ListParagraph"/>
+        <w:numPr>
+          <w:ilvl w:val="0"/>
+          <w:numId w:val="1"/>
+        </w:numPr>
+        <w:rPr>
+          <w:lang w:val="ru-UA"/>
+        </w:rPr>
+      </w:pPr>
+      <w:r>
+        <w:rPr>
+          <w:lang w:val="ru-UA"/>
+        </w:rPr>
+        <w:t>Посылка</w:t>
+      </w:r>
+    </w:p>
+    <w:p>
+      <w:pPr>
+        <w:pStyle w:val="ListParagraph"/>
+        <w:numPr>
+          <w:ilvl w:val="0"/>
+          <w:numId w:val="1"/>
+        </w:numPr>
+        <w:rPr>
+          <w:lang w:val="ru-UA"/>
+        </w:rPr>
+      </w:pPr>
+      <w:r>
+        <w:rPr>
+          <w:lang w:val="ru-UA"/>
+        </w:rPr>
+        <w:t>Счет на оплату</w:t>
+      </w:r>
+    </w:p>
+    <w:p>
+      <w:pPr>
+        <w:rPr>
+          <w:lang w:val="ru-UA"/>
+        </w:rPr>
+      </w:pPr>
+      <w:r>
+        <w:rPr>
+          <w:lang w:val="ru-UA"/>
+        </w:rPr>
+        <w:t>Также в системе присутствует ряд таблиц-справочников.</w:t>
+      </w:r>
+    </w:p>
+    <w:p>
+      <w:pPr>
+        <w:rPr>
+          <w:lang w:val="ru-UA"/>
+        </w:rPr>
+      </w:pPr>
+    </w:p>
+    <w:p>
+      <w:pPr>
+        <w:rPr>
+          <w:b/>
+          <w:bCs/>
+          <w:lang w:val="ru-UA"/>
+        </w:rPr>
+      </w:pPr>
+      <w:r>
+        <w:rPr>
+          <w:b/>
+          <w:bCs/>
+          <w:lang w:val="ru-UA"/>
+        </w:rPr>
+        <w:t>Описание таблиц</w:t>
+      </w:r>
+    </w:p>
+    <w:p>
+      <w:pPr>
+        <w:rPr>
+          <w:lang w:val="ru-UA"/>
+        </w:rPr>
+      </w:pPr>
       <w:r>
         <w:rPr>
           <w:rFonts w:hint="eastAsia"/>
@@ -72,55 +251,465 @@
         <w:rPr>
           <w:lang w:val="ru-UA"/>
         </w:rPr>
+        <w:t xml:space="preserve">NTITY_TABLE </w:t>
+      </w:r>
+    </w:p>
+    <w:p>
+      <w:pPr>
+        <w:rPr>
+          <w:lang w:val="ru-UA"/>
+        </w:rPr>
+      </w:pPr>
+      <w:r>
+        <w:rPr>
+          <w:lang w:val="ru-UA"/>
+        </w:rPr>
+        <w:t>Таблица, в которой хранятся все номера сущностей для исключения возможных коллизий. В</w:t>
+      </w:r>
+      <w:r>
+        <w:rPr>
+          <w:lang w:val="ru-UA"/>
+        </w:rPr>
+        <w:t xml:space="preserve">се независимые записи ссылаются на таблицу </w:t>
+      </w:r>
+      <w:r>
+        <w:rPr>
+          <w:rFonts w:hint="eastAsia"/>
+          <w:lang w:val="ru-UA"/>
+        </w:rPr>
+        <w:t>E</w:t>
+      </w:r>
+      <w:r>
+        <w:rPr>
+          <w:lang w:val="ru-UA"/>
+        </w:rPr>
         <w:t>NTITY_TABLE</w:t>
       </w:r>
-    </w:p>
-    <w:p>
-      <w:pPr>
-        <w:rPr>
-          <w:lang w:val="ru-UA"/>
-        </w:rPr>
-      </w:pPr>
-    </w:p>
-    <w:p>
-      <w:pPr>
-        <w:rPr>
-          <w:lang w:val="ru-UA"/>
-        </w:rPr>
-      </w:pPr>
-    </w:p>
-    <w:p>
-      <w:pPr>
-        <w:rPr>
-          <w:rFonts w:hint="eastAsia"/>
-          <w:lang w:val="ru-UA"/>
-        </w:rPr>
-      </w:pPr>
-      <w:r>
-        <w:rPr>
-          <w:lang w:val="ru-UA"/>
-        </w:rPr>
-        <w:t xml:space="preserve">Таблицв </w:t>
-      </w:r>
-      <w:r>
-        <w:rPr>
-          <w:rFonts w:hint="eastAsia"/>
-          <w:lang w:val="ru-UA"/>
-        </w:rPr>
-        <w:t>o</w:t>
-      </w:r>
-      <w:r>
-        <w:rPr>
-          <w:lang w:val="ru-UA"/>
-        </w:rPr>
-        <w:t xml:space="preserve">rder_status является словарем и хранит в себе данные во возможным статусам Клиента. Флаг </w:t>
-      </w:r>
-      <w:r>
-        <w:t>is_active</w:t>
-      </w:r>
-      <w:r>
-        <w:rPr>
-          <w:rFonts w:hint="eastAsia"/>
+      <w:r>
+        <w:rPr>
+          <w:lang w:val="ru-UA"/>
+        </w:rPr>
+        <w:t xml:space="preserve"> посредством полей </w:t>
+      </w:r>
+      <w:r>
+        <w:rPr>
+          <w:rFonts w:hint="eastAsia"/>
+          <w:lang w:val="ru-UA"/>
+        </w:rPr>
+        <w:t>E</w:t>
+      </w:r>
+      <w:r>
+        <w:rPr>
+          <w:lang w:val="ru-UA"/>
+        </w:rPr>
+        <w:t>NT</w:t>
+      </w:r>
+      <w:r>
+        <w:rPr>
+          <w:rFonts w:hint="eastAsia"/>
+          <w:lang w:val="ru-UA"/>
+        </w:rPr>
+        <w:t>T</w:t>
+      </w:r>
+      <w:r>
+        <w:rPr>
+          <w:lang w:val="ru-UA"/>
+        </w:rPr>
+        <w:t>IY_ID.</w:t>
+      </w:r>
+    </w:p>
+    <w:p>
+      <w:pPr>
+        <w:rPr>
+          <w:lang w:val="ru-UA"/>
+        </w:rPr>
+      </w:pPr>
+    </w:p>
+    <w:p>
+      <w:pPr>
+        <w:rPr>
+          <w:lang w:val="ru-UA"/>
+        </w:rPr>
+      </w:pPr>
+      <w:r>
+        <w:rPr>
+          <w:lang w:val="ru-UA"/>
+        </w:rPr>
+        <w:t>ADDRESS</w:t>
+      </w:r>
+    </w:p>
+    <w:p>
+      <w:pPr>
+        <w:rPr>
+          <w:lang w:val="ru-UA"/>
+        </w:rPr>
+      </w:pPr>
+      <w:r>
+        <w:rPr>
+          <w:lang w:val="ru-UA"/>
+        </w:rPr>
+        <w:t>Таблица хранящая записи адреса (клиентский адрес, адреса доставки, адреса отделений и т п). Все адреса в других таблицах ссылаются на эту.</w:t>
+      </w:r>
+    </w:p>
+    <w:p>
+      <w:pPr>
+        <w:rPr>
+          <w:lang w:val="ru-UA"/>
+        </w:rPr>
+      </w:pPr>
+    </w:p>
+    <w:p>
+      <w:pPr>
+        <w:rPr>
+          <w:lang w:val="ru-UA"/>
+        </w:rPr>
+      </w:pPr>
+      <w:r>
+        <w:rPr>
+          <w:rFonts w:hint="eastAsia"/>
+          <w:lang w:val="ru-UA"/>
+        </w:rPr>
+        <w:t>C</w:t>
+      </w:r>
+      <w:r>
+        <w:rPr>
+          <w:lang w:val="ru-UA"/>
+        </w:rPr>
+        <w:t>ARRIERS</w:t>
+      </w:r>
+    </w:p>
+    <w:p>
+      <w:pPr>
+        <w:rPr>
+          <w:rFonts w:hint="eastAsia"/>
+          <w:lang w:val="ru-UA"/>
+        </w:rPr>
+      </w:pPr>
+      <w:r>
+        <w:rPr>
+          <w:lang w:val="ru-UA"/>
+        </w:rPr>
+        <w:t>Таблица, хранящая информацию о лицах, которые могут быть использованы для перевозки отправлений между отделениями или доставки их по адресу.</w:t>
+      </w:r>
+    </w:p>
+    <w:p>
+      <w:pPr>
+        <w:rPr>
+          <w:lang w:val="ru-UA"/>
+        </w:rPr>
+      </w:pPr>
+    </w:p>
+    <w:p>
+      <w:pPr>
+        <w:rPr>
+          <w:lang w:val="ru-UA"/>
+        </w:rPr>
+      </w:pPr>
+      <w:r>
+        <w:rPr>
+          <w:rFonts w:hint="eastAsia"/>
+          <w:lang w:val="ru-UA"/>
+        </w:rPr>
+        <w:t>C</w:t>
+      </w:r>
+      <w:r>
+        <w:rPr>
+          <w:lang w:val="ru-UA"/>
+        </w:rPr>
+        <w:t>LIENT_STATUS</w:t>
+      </w:r>
+    </w:p>
+    <w:p>
+      <w:pPr>
+        <w:rPr>
+          <w:lang w:val="ru-UA"/>
+        </w:rPr>
+      </w:pPr>
+      <w:r>
+        <w:rPr>
+          <w:lang w:val="ru-UA"/>
+        </w:rPr>
+        <w:t>Таблица-справочник. Хранит возможные варианты статусов клиентов.</w:t>
+      </w:r>
+    </w:p>
+    <w:p>
+      <w:pPr>
+        <w:rPr>
+          <w:lang w:val="ru-UA"/>
+        </w:rPr>
+      </w:pPr>
+    </w:p>
+    <w:p>
+      <w:pPr>
+        <w:rPr>
+          <w:lang w:val="ru-UA"/>
+        </w:rPr>
+      </w:pPr>
+      <w:r>
+        <w:rPr>
+          <w:rFonts w:hint="eastAsia"/>
+          <w:lang w:val="ru-UA"/>
+        </w:rPr>
+        <w:t>C</w:t>
+      </w:r>
+      <w:r>
+        <w:rPr>
+          <w:lang w:val="ru-UA"/>
+        </w:rPr>
+        <w:t>LIENTS</w:t>
+      </w:r>
+    </w:p>
+    <w:p>
+      <w:pPr>
+        <w:rPr>
+          <w:lang w:val="ru-UA"/>
+        </w:rPr>
+      </w:pPr>
+      <w:r>
+        <w:rPr>
+          <w:lang w:val="ru-UA"/>
+        </w:rPr>
+        <w:t>Основная таблица в которой хранится информация как физических лиц, так и организаций, являющихся клиентами службы доставки.</w:t>
+      </w:r>
+    </w:p>
+    <w:p>
+      <w:pPr>
+        <w:rPr>
+          <w:lang w:val="ru-UA"/>
+        </w:rPr>
+      </w:pPr>
+      <w:r>
+        <w:rPr>
+          <w:lang w:val="ru-UA"/>
+        </w:rPr>
+        <w:t>С таблицей связан триггер</w:t>
+      </w:r>
+      <w:r>
+        <w:rPr>
+          <w:lang w:val="ru-UA"/>
+        </w:rPr>
+        <w:t xml:space="preserve">, </w:t>
+      </w:r>
+      <w:r>
+        <w:rPr>
+          <w:lang w:val="ru-UA"/>
+        </w:rPr>
+        <w:t>заполняющий имя клиента как Имя + Фамиля в случае физического лица</w:t>
+      </w:r>
+      <w:r>
+        <w:rPr>
+          <w:lang w:val="ru-UA"/>
+        </w:rPr>
+        <w:t>.</w:t>
+      </w:r>
+    </w:p>
+    <w:p>
+      <w:pPr>
+        <w:rPr>
+          <w:lang w:val="ru-UA"/>
+        </w:rPr>
+      </w:pPr>
+    </w:p>
+    <w:p>
+      <w:pPr>
+        <w:rPr>
+          <w:lang w:val="ru-UA"/>
+        </w:rPr>
+      </w:pPr>
+      <w:r>
+        <w:rPr>
+          <w:rFonts w:hint="eastAsia"/>
+          <w:lang w:val="ru-UA"/>
+        </w:rPr>
+        <w:t>D</w:t>
+      </w:r>
+      <w:r>
+        <w:rPr>
+          <w:lang w:val="ru-UA"/>
+        </w:rPr>
+        <w:t>ELIVERINGS</w:t>
+      </w:r>
+    </w:p>
+    <w:p>
+      <w:pPr>
+        <w:rPr>
+          <w:lang w:val="ru-UA"/>
+        </w:rPr>
+      </w:pPr>
+      <w:r>
+        <w:rPr>
+          <w:lang w:val="ru-UA"/>
+        </w:rPr>
+        <w:t>Основная таблица хранящая информацию по отправлениям.</w:t>
+      </w:r>
+    </w:p>
+    <w:p>
+      <w:pPr>
+        <w:rPr>
+          <w:lang w:val="ru-UA"/>
+        </w:rPr>
+      </w:pPr>
+    </w:p>
+    <w:p>
+      <w:pPr>
+        <w:rPr>
+          <w:lang w:val="ru-UA"/>
+        </w:rPr>
+      </w:pPr>
+      <w:r>
+        <w:rPr>
+          <w:rFonts w:hint="eastAsia"/>
+          <w:lang w:val="ru-UA"/>
+        </w:rPr>
+        <w:t>D</w:t>
+      </w:r>
+      <w:r>
+        <w:rPr>
+          <w:lang w:val="ru-UA"/>
+        </w:rPr>
+        <w:t>OCUMENT_TYPES</w:t>
+      </w:r>
+    </w:p>
+    <w:p>
+      <w:pPr>
+        <w:rPr>
+          <w:rFonts w:hint="eastAsia"/>
+          <w:lang w:val="ru-UA"/>
+        </w:rPr>
+      </w:pPr>
+      <w:r>
+        <w:rPr>
+          <w:lang w:val="ru-UA"/>
+        </w:rPr>
+        <w:t>Вспомогательная таблица-справочник, хранящая типы документов разрешенных к использованию, как удостоверение личности</w:t>
+      </w:r>
+    </w:p>
+    <w:p>
+      <w:pPr>
+        <w:rPr>
+          <w:lang w:val="ru-UA"/>
+        </w:rPr>
+      </w:pPr>
+    </w:p>
+    <w:p>
+      <w:pPr>
+        <w:rPr>
+          <w:rFonts w:hint="eastAsia"/>
+          <w:lang w:val="ru-UA"/>
+        </w:rPr>
+      </w:pPr>
+      <w:r>
+        <w:rPr>
+          <w:rFonts w:hint="eastAsia"/>
+          <w:lang w:val="ru-UA"/>
+        </w:rPr>
+        <w:t>E</w:t>
+      </w:r>
+      <w:r>
+        <w:rPr>
+          <w:lang w:val="ru-UA"/>
+        </w:rPr>
+        <w:t>MAIL</w:t>
+      </w:r>
+    </w:p>
+    <w:p>
+      <w:pPr>
+        <w:rPr>
+          <w:lang w:val="ru-UA"/>
+        </w:rPr>
+      </w:pPr>
+      <w:r>
+        <w:rPr>
+          <w:lang w:val="ru-UA"/>
+        </w:rPr>
+        <w:t>Таблица, хранящая информацию по электронным адресам клиентов.</w:t>
+      </w:r>
+    </w:p>
+    <w:p>
+      <w:pPr>
+        <w:rPr>
+          <w:lang w:val="ru-UA"/>
+        </w:rPr>
+      </w:pPr>
+    </w:p>
+    <w:p>
+      <w:pPr>
+        <w:rPr>
+          <w:rFonts w:hint="eastAsia"/>
+          <w:lang w:val="ru-UA"/>
+        </w:rPr>
+      </w:pPr>
+      <w:r>
+        <w:rPr>
+          <w:rFonts w:hint="eastAsia"/>
+          <w:lang w:val="ru-UA"/>
+        </w:rPr>
+        <w:t>I</w:t>
+      </w:r>
+      <w:r>
+        <w:rPr>
+          <w:lang w:val="ru-UA"/>
+        </w:rPr>
+        <w:t>NVOICES</w:t>
+      </w:r>
+    </w:p>
+    <w:p>
+      <w:pPr>
+        <w:rPr>
+          <w:lang w:val="ru-UA"/>
+        </w:rPr>
+      </w:pPr>
+      <w:r>
+        <w:rPr>
+          <w:lang w:val="ru-UA"/>
+        </w:rPr>
+        <w:t>Таблица, которая хранит информацию по счетам, которые были выставлены клиентам</w:t>
+      </w:r>
+    </w:p>
+    <w:p>
+      <w:pPr>
+        <w:rPr>
+          <w:lang w:val="ru-UA"/>
+        </w:rPr>
+      </w:pPr>
+    </w:p>
+    <w:p>
+      <w:pPr>
+        <w:rPr>
+          <w:lang w:val="ru-UA"/>
+        </w:rPr>
+      </w:pPr>
+      <w:r>
+        <w:rPr>
+          <w:rFonts w:hint="eastAsia"/>
+          <w:lang w:val="ru-UA"/>
+        </w:rPr>
+        <w:t>L</w:t>
+      </w:r>
+      <w:r>
+        <w:rPr>
+          <w:lang w:val="ru-UA"/>
+        </w:rPr>
+        <w:t>OG</w:t>
+      </w:r>
+    </w:p>
+    <w:p>
+      <w:pPr>
+        <w:rPr>
+          <w:rFonts w:hint="eastAsia"/>
+          <w:lang w:val="ru-UA"/>
+        </w:rPr>
+      </w:pPr>
+      <w:r>
+        <w:rPr>
+          <w:lang w:val="ru-UA"/>
+        </w:rPr>
+        <w:t>Вспомогательная таблица хранящая информацию о добавлении новых клиентов и посылок. С таблицей</w:t>
+      </w:r>
+      <w:r>
+        <w:rPr>
+          <w:rFonts w:hint="eastAsia"/>
+          <w:lang w:val="ru-UA"/>
         </w:rPr>
         <w:t xml:space="preserve"> </w:t>
       </w:r>
@@ -128,22 +717,415 @@
         <w:rPr>
           <w:lang w:val="ru-UA"/>
         </w:rPr>
-        <w:t>означает возможность использования статуса</w:t>
-      </w:r>
-    </w:p>
-    <w:p>
-      <w:pPr>
-        <w:rPr>
-          <w:lang w:val="ru-UA"/>
-        </w:rPr>
-      </w:pPr>
-    </w:p>
-    <w:p>
-      <w:pPr>
-        <w:rPr>
-          <w:lang w:val="ru-UA"/>
-        </w:rPr>
-      </w:pPr>
+        <w:t>LOGS связаны триггеры работающие на соответствующих таблицах.</w:t>
+      </w:r>
+    </w:p>
+    <w:p>
+      <w:pPr>
+        <w:rPr>
+          <w:lang w:val="ru-UA"/>
+        </w:rPr>
+      </w:pPr>
+    </w:p>
+    <w:p>
+      <w:pPr>
+        <w:rPr>
+          <w:lang w:val="ru-UA"/>
+        </w:rPr>
+      </w:pPr>
+      <w:r>
+        <w:rPr>
+          <w:rFonts w:hint="eastAsia"/>
+          <w:lang w:val="ru-UA"/>
+        </w:rPr>
+        <w:t>O</w:t>
+      </w:r>
+      <w:r>
+        <w:rPr>
+          <w:lang w:val="ru-UA"/>
+        </w:rPr>
+        <w:t>RDER_STATUS</w:t>
+      </w:r>
+    </w:p>
+    <w:p>
+      <w:pPr>
+        <w:rPr>
+          <w:lang w:val="ru-UA"/>
+        </w:rPr>
+      </w:pPr>
+      <w:r>
+        <w:rPr>
+          <w:lang w:val="ru-UA"/>
+        </w:rPr>
+        <w:t>Таблица-справочник, хранящая информацию о возможных статусах отправлений.</w:t>
+      </w:r>
+    </w:p>
+    <w:p>
+      <w:pPr>
+        <w:rPr>
+          <w:lang w:val="ru-UA"/>
+        </w:rPr>
+      </w:pPr>
+    </w:p>
+    <w:p>
+      <w:pPr>
+        <w:rPr>
+          <w:lang w:val="ru-UA"/>
+        </w:rPr>
+      </w:pPr>
+      <w:r>
+        <w:rPr>
+          <w:rFonts w:hint="eastAsia"/>
+          <w:lang w:val="ru-UA"/>
+        </w:rPr>
+        <w:t>P</w:t>
+      </w:r>
+      <w:r>
+        <w:rPr>
+          <w:lang w:val="ru-UA"/>
+        </w:rPr>
+        <w:t>AYMENT_INFO</w:t>
+      </w:r>
+    </w:p>
+    <w:p>
+      <w:pPr>
+        <w:rPr>
+          <w:rFonts w:hint="eastAsia"/>
+          <w:lang w:val="ru-UA"/>
+        </w:rPr>
+      </w:pPr>
+      <w:r>
+        <w:rPr>
+          <w:lang w:val="ru-UA"/>
+        </w:rPr>
+        <w:t>Таблица, которая предназначения для хранения платежных реквизитов юридических лиц.</w:t>
+      </w:r>
+    </w:p>
+    <w:p>
+      <w:pPr>
+        <w:rPr>
+          <w:lang w:val="ru-UA"/>
+        </w:rPr>
+      </w:pPr>
+    </w:p>
+    <w:p>
+      <w:pPr>
+        <w:rPr>
+          <w:lang w:val="ru-UA"/>
+        </w:rPr>
+      </w:pPr>
+      <w:r>
+        <w:rPr>
+          <w:rFonts w:hint="eastAsia"/>
+          <w:lang w:val="ru-UA"/>
+        </w:rPr>
+        <w:t>P</w:t>
+      </w:r>
+      <w:r>
+        <w:rPr>
+          <w:lang w:val="ru-UA"/>
+        </w:rPr>
+        <w:t>HONE</w:t>
+      </w:r>
+    </w:p>
+    <w:p>
+      <w:pPr>
+        <w:rPr>
+          <w:lang w:val="ru-UA"/>
+        </w:rPr>
+      </w:pPr>
+      <w:r>
+        <w:rPr>
+          <w:lang w:val="ru-UA"/>
+        </w:rPr>
+        <w:t>Таблица предназначенная для хранения телефонных номеров клиентов.</w:t>
+      </w:r>
+    </w:p>
+    <w:p>
+      <w:pPr>
+        <w:rPr>
+          <w:lang w:val="ru-UA"/>
+        </w:rPr>
+      </w:pPr>
+    </w:p>
+    <w:p>
+      <w:pPr>
+        <w:rPr>
+          <w:rFonts w:hint="eastAsia"/>
+          <w:lang w:val="ru-UA"/>
+        </w:rPr>
+      </w:pPr>
+      <w:r>
+        <w:rPr>
+          <w:lang w:val="ru-UA"/>
+        </w:rPr>
+        <w:t>X_DELIVERING_INVOICE</w:t>
+      </w:r>
+    </w:p>
+    <w:p>
+      <w:pPr>
+        <w:rPr>
+          <w:lang w:val="ru-UA"/>
+        </w:rPr>
+      </w:pPr>
+      <w:r>
+        <w:rPr>
+          <w:lang w:val="ru-UA"/>
+        </w:rPr>
+        <w:t>Таблица, предназначена для связи отправлений с соответствующими счетами. Связь многие-ко-многим.</w:t>
+      </w:r>
+    </w:p>
+    <w:p>
+      <w:pPr>
+        <w:rPr>
+          <w:lang w:val="ru-UA"/>
+        </w:rPr>
+      </w:pPr>
+    </w:p>
+    <w:p>
+      <w:pPr>
+        <w:rPr>
+          <w:b/>
+          <w:bCs/>
+          <w:lang w:val="ru-UA"/>
+        </w:rPr>
+      </w:pPr>
+      <w:r>
+        <w:rPr>
+          <w:b/>
+          <w:bCs/>
+          <w:lang w:val="ru-UA"/>
+        </w:rPr>
+        <w:lastRenderedPageBreak/>
+        <w:t>Представления</w:t>
+      </w:r>
+    </w:p>
+    <w:p>
+      <w:pPr>
+        <w:rPr>
+          <w:rFonts w:hint="eastAsia"/>
+          <w:lang w:val="ru-UA"/>
+        </w:rPr>
+      </w:pPr>
+      <w:r>
+        <w:rPr>
+          <w:rFonts w:hint="eastAsia"/>
+          <w:lang w:val="ru-UA"/>
+        </w:rPr>
+        <w:t>C</w:t>
+      </w:r>
+      <w:r>
+        <w:rPr>
+          <w:lang w:val="ru-UA"/>
+        </w:rPr>
+        <w:t>URRENT_DELIVERINGS</w:t>
+      </w:r>
+    </w:p>
+    <w:p>
+      <w:pPr>
+        <w:rPr>
+          <w:lang w:val="ru-UA"/>
+        </w:rPr>
+      </w:pPr>
+      <w:r>
+        <w:rPr>
+          <w:lang w:val="ru-UA"/>
+        </w:rPr>
+        <w:t>Отображает отправления, которые активны в текущий момент и справочную информацию по ним.</w:t>
+      </w:r>
+    </w:p>
+    <w:p>
+      <w:pPr>
+        <w:rPr>
+          <w:lang w:val="ru-UA"/>
+        </w:rPr>
+      </w:pPr>
+    </w:p>
+    <w:p>
+      <w:pPr>
+        <w:rPr>
+          <w:lang w:val="ru-UA"/>
+        </w:rPr>
+      </w:pPr>
+      <w:r>
+        <w:rPr>
+          <w:rFonts w:hint="eastAsia"/>
+          <w:lang w:val="ru-UA"/>
+        </w:rPr>
+        <w:t>O</w:t>
+      </w:r>
+      <w:r>
+        <w:rPr>
+          <w:lang w:val="ru-UA"/>
+        </w:rPr>
+        <w:t>UR_BRANCHES</w:t>
+      </w:r>
+    </w:p>
+    <w:p>
+      <w:pPr>
+        <w:rPr>
+          <w:lang w:val="ru-UA"/>
+        </w:rPr>
+      </w:pPr>
+      <w:r>
+        <w:rPr>
+          <w:lang w:val="ru-UA"/>
+        </w:rPr>
+        <w:t>Отображает актуальный список отделений службы доставки</w:t>
+      </w:r>
+    </w:p>
+    <w:p>
+      <w:pPr>
+        <w:rPr>
+          <w:lang w:val="ru-UA"/>
+        </w:rPr>
+      </w:pPr>
+    </w:p>
+    <w:p>
+      <w:pPr>
+        <w:rPr>
+          <w:b/>
+          <w:bCs/>
+          <w:lang w:val="ru-UA"/>
+        </w:rPr>
+      </w:pPr>
+      <w:r>
+        <w:rPr>
+          <w:b/>
+          <w:bCs/>
+          <w:lang w:val="ru-UA"/>
+        </w:rPr>
+        <w:t>Хранимые процедуры</w:t>
+      </w:r>
+    </w:p>
+    <w:p>
+      <w:pPr>
+        <w:rPr>
+          <w:lang w:val="ru-UA"/>
+        </w:rPr>
+      </w:pPr>
+      <w:r>
+        <w:rPr>
+          <w:lang w:val="ru-UA"/>
+        </w:rPr>
+        <w:t>В качестве примера выбраны следующие хранимые процедуры:</w:t>
+      </w:r>
+    </w:p>
+    <w:p>
+      <w:pPr>
+        <w:rPr>
+          <w:lang w:val="ru-UA"/>
+        </w:rPr>
+      </w:pPr>
+      <w:r>
+        <w:rPr>
+          <w:rFonts w:hint="eastAsia"/>
+          <w:lang w:val="ru-UA"/>
+        </w:rPr>
+        <w:t>A</w:t>
+      </w:r>
+      <w:r>
+        <w:rPr>
+          <w:lang w:val="ru-UA"/>
+        </w:rPr>
+        <w:t>DD_CLIENT – добавление нового клиента</w:t>
+      </w:r>
+    </w:p>
+    <w:p>
+      <w:pPr>
+        <w:rPr>
+          <w:lang w:val="ru-UA"/>
+        </w:rPr>
+      </w:pPr>
+      <w:r>
+        <w:rPr>
+          <w:rFonts w:hint="eastAsia"/>
+          <w:lang w:val="ru-UA"/>
+        </w:rPr>
+        <w:t>C</w:t>
+      </w:r>
+      <w:r>
+        <w:rPr>
+          <w:lang w:val="ru-UA"/>
+        </w:rPr>
+        <w:t>LIENT_SEARCH – поиск клиента по параметрам</w:t>
+      </w:r>
+    </w:p>
+    <w:p>
+      <w:pPr>
+        <w:rPr>
+          <w:lang w:val="ru-UA"/>
+        </w:rPr>
+      </w:pPr>
+      <w:r>
+        <w:rPr>
+          <w:rFonts w:hint="eastAsia"/>
+          <w:lang w:val="ru-UA"/>
+        </w:rPr>
+        <w:t>C</w:t>
+      </w:r>
+      <w:r>
+        <w:rPr>
+          <w:lang w:val="ru-UA"/>
+        </w:rPr>
+        <w:t>REATE_DELIVERING – добавление нового отправления в систему</w:t>
+      </w:r>
+    </w:p>
+    <w:p>
+      <w:pPr>
+        <w:rPr>
+          <w:rFonts w:hint="eastAsia"/>
+          <w:lang w:val="ru-UA"/>
+        </w:rPr>
+      </w:pPr>
+      <w:r>
+        <w:rPr>
+          <w:rFonts w:hint="eastAsia"/>
+          <w:lang w:val="ru-UA"/>
+        </w:rPr>
+        <w:t>D</w:t>
+      </w:r>
+      <w:r>
+        <w:rPr>
+          <w:lang w:val="ru-UA"/>
+        </w:rPr>
+        <w:t>ELIVERING_SEARCH – поиск отправления по параметрам.</w:t>
+      </w:r>
+    </w:p>
+    <w:p>
+      <w:pPr>
+        <w:rPr>
+          <w:lang w:val="ru-UA"/>
+        </w:rPr>
+      </w:pPr>
+    </w:p>
+    <w:p>
+      <w:pPr>
+        <w:rPr>
+          <w:lang w:val="ru-UA"/>
+        </w:rPr>
+      </w:pPr>
+    </w:p>
+    <w:p>
+      <w:pPr>
+        <w:rPr>
+          <w:rFonts w:hint="eastAsia"/>
+          <w:lang w:val="ru-UA"/>
+        </w:rPr>
+      </w:pPr>
+    </w:p>
+    <w:p>
+      <w:pPr>
+        <w:rPr>
+          <w:lang w:val="ru-UA"/>
+        </w:rPr>
+      </w:pPr>
+      <w:r>
+        <w:rPr>
+          <w:lang w:val="ru-UA"/>
+        </w:rPr>
+        <w:t>Схема базы данных см. Приложение А.</w:t>
+      </w:r>
     </w:p>
     <w:sectPr>
       <w:pgSz w:w="12240" w:h="15840"/>
@@ -153,6 +1135,219 @@
     </w:sectPr>
   </w:body>
 </w:document>
+</file>
+
+<file path=word/numbering.xml><?xml version="1.0" encoding="utf-8"?>
+<w:numbering xmlns:wpc="http://schemas.microsoft.com/office/word/2010/wordprocessingCanvas" xmlns:cx="http://schemas.microsoft.com/office/drawing/2014/chartex" xmlns:cx1="http://schemas.microsoft.com/office/drawing/2015/9/8/chartex" xmlns:cx2="http://schemas.microsoft.com/office/drawing/2015/10/21/chartex" xmlns:cx3="http://schemas.microsoft.com/office/drawing/2016/5/9/chartex" xmlns:cx4="http://schemas.microsoft.com/office/drawing/2016/5/10/chartex" xmlns:cx5="http://schemas.microsoft.com/office/drawing/2016/5/11/chartex" xmlns:cx6="http://schemas.microsoft.com/office/drawing/2016/5/12/chartex" xmlns:cx7="http://schemas.microsoft.com/office/drawing/2016/5/13/chartex" xmlns:cx8="http://schemas.microsoft.com/office/drawing/2016/5/14/chartex" xmlns:mc="http://schemas.openxmlformats.org/markup-compatibility/2006" xmlns:aink="http://schemas.microsoft.com/office/drawing/2016/ink" xmlns:am3d="http://schemas.microsoft.com/office/drawing/2017/model3d" xmlns:o="urn:schemas-microsoft-com:office:office" xmlns:r="http://schemas.openxmlformats.org/officeDocument/2006/relationships" xmlns:m="http://schemas.openxmlformats.org/officeDocument/2006/math" xmlns:v="urn:schemas-microsoft-com:vml" xmlns:wp14="http://schemas.microsoft.com/office/word/2010/wordprocessingDrawing" xmlns:wp="http://schemas.openxmlformats.org/drawingml/2006/wordprocessingDrawing" xmlns:w10="urn:schemas-microsoft-com:office:word" xmlns:w="http://schemas.openxmlformats.org/wordprocessingml/2006/main" xmlns:w14="http://schemas.microsoft.com/office/word/2010/wordml" xmlns:w15="http://schemas.microsoft.com/office/word/2012/wordml" xmlns:w16cex="http://schemas.microsoft.com/office/word/2018/wordml/cex" xmlns:w16cid="http://schemas.microsoft.com/office/word/2016/wordml/cid" xmlns:w16="http://schemas.microsoft.com/office/word/2018/wordml" xmlns:w16se="http://schemas.microsoft.com/office/word/2015/wordml/symex" xmlns:wpg="http://schemas.microsoft.com/office/word/2010/wordprocessingGroup" xmlns:wpi="http://schemas.microsoft.com/office/word/2010/wordprocessingInk" xmlns:wne="http://schemas.microsoft.com/office/word/2006/wordml" xmlns:wps="http://schemas.microsoft.com/office/word/2010/wordprocessingShape" mc:Ignorable="w14 w15 w16se w16cid w16 w16cex wp14">
+  <w:abstractNum w:abstractNumId="0" w15:restartNumberingAfterBreak="0">
+    <w:nsid w:val="35123EFD"/>
+    <w:multiLevelType w:val="hybridMultilevel"/>
+    <w:tmpl w:val="FE803A00"/>
+    <w:lvl w:ilvl="0" w:tplc="3C388D52">
+      <w:start w:val="1"/>
+      <w:numFmt w:val="bullet"/>
+      <w:lvlText w:val="-"/>
+      <w:lvlJc w:val="left"/>
+      <w:pPr>
+        <w:ind w:left="720" w:hanging="360"/>
+      </w:pPr>
+      <w:rPr>
+        <w:rFonts w:ascii="Calibri" w:eastAsiaTheme="minorEastAsia" w:hAnsi="Calibri" w:cs="Calibri" w:hint="default"/>
+      </w:rPr>
+    </w:lvl>
+    <w:lvl w:ilvl="1" w:tplc="04090003" w:tentative="1">
+      <w:start w:val="1"/>
+      <w:numFmt w:val="bullet"/>
+      <w:lvlText w:val="o"/>
+      <w:lvlJc w:val="left"/>
+      <w:pPr>
+        <w:ind w:left="1440" w:hanging="360"/>
+      </w:pPr>
+      <w:rPr>
+        <w:rFonts w:ascii="Courier New" w:hAnsi="Courier New" w:cs="Courier New" w:hint="default"/>
+      </w:rPr>
+    </w:lvl>
+    <w:lvl w:ilvl="2" w:tplc="04090005" w:tentative="1">
+      <w:start w:val="1"/>
+      <w:numFmt w:val="bullet"/>
+      <w:lvlText w:val=""/>
+      <w:lvlJc w:val="left"/>
+      <w:pPr>
+        <w:ind w:left="2160" w:hanging="360"/>
+      </w:pPr>
+      <w:rPr>
+        <w:rFonts w:ascii="Wingdings" w:hAnsi="Wingdings" w:hint="default"/>
+      </w:rPr>
+    </w:lvl>
+    <w:lvl w:ilvl="3" w:tplc="04090001" w:tentative="1">
+      <w:start w:val="1"/>
+      <w:numFmt w:val="bullet"/>
+      <w:lvlText w:val=""/>
+      <w:lvlJc w:val="left"/>
+      <w:pPr>
+        <w:ind w:left="2880" w:hanging="360"/>
+      </w:pPr>
+      <w:rPr>
+        <w:rFonts w:ascii="Symbol" w:hAnsi="Symbol" w:hint="default"/>
+      </w:rPr>
+    </w:lvl>
+    <w:lvl w:ilvl="4" w:tplc="04090003" w:tentative="1">
+      <w:start w:val="1"/>
+      <w:numFmt w:val="bullet"/>
+      <w:lvlText w:val="o"/>
+      <w:lvlJc w:val="left"/>
+      <w:pPr>
+        <w:ind w:left="3600" w:hanging="360"/>
+      </w:pPr>
+      <w:rPr>
+        <w:rFonts w:ascii="Courier New" w:hAnsi="Courier New" w:cs="Courier New" w:hint="default"/>
+      </w:rPr>
+    </w:lvl>
+    <w:lvl w:ilvl="5" w:tplc="04090005" w:tentative="1">
+      <w:start w:val="1"/>
+      <w:numFmt w:val="bullet"/>
+      <w:lvlText w:val=""/>
+      <w:lvlJc w:val="left"/>
+      <w:pPr>
+        <w:ind w:left="4320" w:hanging="360"/>
+      </w:pPr>
+      <w:rPr>
+        <w:rFonts w:ascii="Wingdings" w:hAnsi="Wingdings" w:hint="default"/>
+      </w:rPr>
+    </w:lvl>
+    <w:lvl w:ilvl="6" w:tplc="04090001" w:tentative="1">
+      <w:start w:val="1"/>
+      <w:numFmt w:val="bullet"/>
+      <w:lvlText w:val=""/>
+      <w:lvlJc w:val="left"/>
+      <w:pPr>
+        <w:ind w:left="5040" w:hanging="360"/>
+      </w:pPr>
+      <w:rPr>
+        <w:rFonts w:ascii="Symbol" w:hAnsi="Symbol" w:hint="default"/>
+      </w:rPr>
+    </w:lvl>
+    <w:lvl w:ilvl="7" w:tplc="04090003" w:tentative="1">
+      <w:start w:val="1"/>
+      <w:numFmt w:val="bullet"/>
+      <w:lvlText w:val="o"/>
+      <w:lvlJc w:val="left"/>
+      <w:pPr>
+        <w:ind w:left="5760" w:hanging="360"/>
+      </w:pPr>
+      <w:rPr>
+        <w:rFonts w:ascii="Courier New" w:hAnsi="Courier New" w:cs="Courier New" w:hint="default"/>
+      </w:rPr>
+    </w:lvl>
+    <w:lvl w:ilvl="8" w:tplc="04090005" w:tentative="1">
+      <w:start w:val="1"/>
+      <w:numFmt w:val="bullet"/>
+      <w:lvlText w:val=""/>
+      <w:lvlJc w:val="left"/>
+      <w:pPr>
+        <w:ind w:left="6480" w:hanging="360"/>
+      </w:pPr>
+      <w:rPr>
+        <w:rFonts w:ascii="Wingdings" w:hAnsi="Wingdings" w:hint="default"/>
+      </w:rPr>
+    </w:lvl>
+  </w:abstractNum>
+  <w:abstractNum w:abstractNumId="1" w15:restartNumberingAfterBreak="0">
+    <w:nsid w:val="50BA42B3"/>
+    <w:multiLevelType w:val="hybridMultilevel"/>
+    <w:tmpl w:val="DA5E02C4"/>
+    <w:lvl w:ilvl="0" w:tplc="0409000F">
+      <w:start w:val="1"/>
+      <w:numFmt w:val="decimal"/>
+      <w:lvlText w:val="%1."/>
+      <w:lvlJc w:val="left"/>
+      <w:pPr>
+        <w:ind w:left="720" w:hanging="360"/>
+      </w:pPr>
+      <w:rPr>
+        <w:rFonts w:hint="default"/>
+      </w:rPr>
+    </w:lvl>
+    <w:lvl w:ilvl="1" w:tplc="04090019" w:tentative="1">
+      <w:start w:val="1"/>
+      <w:numFmt w:val="lowerLetter"/>
+      <w:lvlText w:val="%2."/>
+      <w:lvlJc w:val="left"/>
+      <w:pPr>
+        <w:ind w:left="1440" w:hanging="360"/>
+      </w:pPr>
+    </w:lvl>
+    <w:lvl w:ilvl="2" w:tplc="0409001B" w:tentative="1">
+      <w:start w:val="1"/>
+      <w:numFmt w:val="lowerRoman"/>
+      <w:lvlText w:val="%3."/>
+      <w:lvlJc w:val="right"/>
+      <w:pPr>
+        <w:ind w:left="2160" w:hanging="180"/>
+      </w:pPr>
+    </w:lvl>
+    <w:lvl w:ilvl="3" w:tplc="0409000F" w:tentative="1">
+      <w:start w:val="1"/>
+      <w:numFmt w:val="decimal"/>
+      <w:lvlText w:val="%4."/>
+      <w:lvlJc w:val="left"/>
+      <w:pPr>
+        <w:ind w:left="2880" w:hanging="360"/>
+      </w:pPr>
+    </w:lvl>
+    <w:lvl w:ilvl="4" w:tplc="04090019" w:tentative="1">
+      <w:start w:val="1"/>
+      <w:numFmt w:val="lowerLetter"/>
+      <w:lvlText w:val="%5."/>
+      <w:lvlJc w:val="left"/>
+      <w:pPr>
+        <w:ind w:left="3600" w:hanging="360"/>
+      </w:pPr>
+    </w:lvl>
+    <w:lvl w:ilvl="5" w:tplc="0409001B" w:tentative="1">
+      <w:start w:val="1"/>
+      <w:numFmt w:val="lowerRoman"/>
+      <w:lvlText w:val="%6."/>
+      <w:lvlJc w:val="right"/>
+      <w:pPr>
+        <w:ind w:left="4320" w:hanging="180"/>
+      </w:pPr>
+    </w:lvl>
+    <w:lvl w:ilvl="6" w:tplc="0409000F" w:tentative="1">
+      <w:start w:val="1"/>
+      <w:numFmt w:val="decimal"/>
+      <w:lvlText w:val="%7."/>
+      <w:lvlJc w:val="left"/>
+      <w:pPr>
+        <w:ind w:left="5040" w:hanging="360"/>
+      </w:pPr>
+    </w:lvl>
+    <w:lvl w:ilvl="7" w:tplc="04090019" w:tentative="1">
+      <w:start w:val="1"/>
+      <w:numFmt w:val="lowerLetter"/>
+      <w:lvlText w:val="%8."/>
+      <w:lvlJc w:val="left"/>
+      <w:pPr>
+        <w:ind w:left="5760" w:hanging="360"/>
+      </w:pPr>
+    </w:lvl>
+    <w:lvl w:ilvl="8" w:tplc="0409001B" w:tentative="1">
+      <w:start w:val="1"/>
+      <w:numFmt w:val="lowerRoman"/>
+      <w:lvlText w:val="%9."/>
+      <w:lvlJc w:val="right"/>
+      <w:pPr>
+        <w:ind w:left="6480" w:hanging="180"/>
+      </w:pPr>
+    </w:lvl>
+  </w:abstractNum>
+  <w:num w:numId="1">
+    <w:abstractNumId w:val="1"/>
+  </w:num>
+  <w:num w:numId="2">
+    <w:abstractNumId w:val="0"/>
+  </w:num>
+</w:numbering>
 </file>
 
 <file path=word/styles.xml><?xml version="1.0" encoding="utf-8"?>
@@ -581,6 +1776,17 @@
     <w:semiHidden/>
     <w:unhideWhenUsed/>
   </w:style>
+  <w:style w:type="paragraph" w:styleId="ListParagraph">
+    <w:name w:val="List Paragraph"/>
+    <w:basedOn w:val="Normal"/>
+    <w:uiPriority w:val="34"/>
+    <w:qFormat/>
+    <w:rsid w:val="00A509D1"/>
+    <w:pPr>
+      <w:ind w:left="720"/>
+      <w:contextualSpacing/>
+    </w:pPr>
+  </w:style>
 </w:styles>
 </file>
 

</xml_diff>

<commit_message>
Completed project for assessment.
</commit_message>
<xml_diff>
--- a/Project/DB Description.docx
+++ b/Project/DB Description.docx
@@ -381,7 +381,6 @@
     <w:p>
       <w:pPr>
         <w:rPr>
-          <w:rFonts w:hint="eastAsia"/>
           <w:lang w:val="ru-UA"/>
         </w:rPr>
       </w:pPr>
@@ -573,7 +572,6 @@
     <w:p>
       <w:pPr>
         <w:rPr>
-          <w:rFonts w:hint="eastAsia"/>
           <w:lang w:val="ru-UA"/>
         </w:rPr>
       </w:pPr>
@@ -594,7 +592,6 @@
     <w:p>
       <w:pPr>
         <w:rPr>
-          <w:rFonts w:hint="eastAsia"/>
           <w:lang w:val="ru-UA"/>
         </w:rPr>
       </w:pPr>
@@ -635,7 +632,6 @@
     <w:p>
       <w:pPr>
         <w:rPr>
-          <w:rFonts w:hint="eastAsia"/>
           <w:lang w:val="ru-UA"/>
         </w:rPr>
       </w:pPr>
@@ -696,7 +692,6 @@
     <w:p>
       <w:pPr>
         <w:rPr>
-          <w:rFonts w:hint="eastAsia"/>
           <w:lang w:val="ru-UA"/>
         </w:rPr>
       </w:pPr>
@@ -790,7 +785,6 @@
     <w:p>
       <w:pPr>
         <w:rPr>
-          <w:rFonts w:hint="eastAsia"/>
           <w:lang w:val="ru-UA"/>
         </w:rPr>
       </w:pPr>
@@ -851,7 +845,6 @@
     <w:p>
       <w:pPr>
         <w:rPr>
-          <w:rFonts w:hint="eastAsia"/>
           <w:lang w:val="ru-UA"/>
         </w:rPr>
       </w:pPr>
@@ -903,7 +896,6 @@
     <w:p>
       <w:pPr>
         <w:rPr>
-          <w:rFonts w:hint="eastAsia"/>
           <w:lang w:val="ru-UA"/>
         </w:rPr>
       </w:pPr>
@@ -1019,6 +1011,25 @@
       </w:pPr>
       <w:r>
         <w:rPr>
+          <w:lang w:val="ru-UA"/>
+        </w:rPr>
+        <w:t xml:space="preserve">ADD_INVOICE – </w:t>
+      </w:r>
+      <w:r>
+        <w:rPr>
+          <w:lang w:val="ru-UA"/>
+        </w:rPr>
+        <w:t>добавление нового счета в систему;</w:t>
+      </w:r>
+    </w:p>
+    <w:p>
+      <w:pPr>
+        <w:rPr>
+          <w:lang w:val="ru-UA"/>
+        </w:rPr>
+      </w:pPr>
+      <w:r>
+        <w:rPr>
           <w:rFonts w:hint="eastAsia"/>
           <w:lang w:val="ru-UA"/>
         </w:rPr>
@@ -1030,6 +1041,12 @@
         </w:rPr>
         <w:t>DD_CLIENT – добавление нового клиента</w:t>
       </w:r>
+      <w:r>
+        <w:rPr>
+          <w:lang w:val="ru-UA"/>
+        </w:rPr>
+        <w:t>;</w:t>
+      </w:r>
     </w:p>
     <w:p>
       <w:pPr>
@@ -1048,7 +1065,22 @@
         <w:rPr>
           <w:lang w:val="ru-UA"/>
         </w:rPr>
-        <w:t>LIENT_SEARCH – поиск клиента по параметрам</w:t>
+        <w:t>LIENT_SEARCH</w:t>
+      </w:r>
+      <w:r>
+        <w:t>_BY_CITY</w:t>
+      </w:r>
+      <w:r>
+        <w:rPr>
+          <w:lang w:val="ru-UA"/>
+        </w:rPr>
+        <w:t xml:space="preserve"> – поиск клиента по </w:t>
+      </w:r>
+      <w:r>
+        <w:rPr>
+          <w:lang w:val="ru-UA"/>
+        </w:rPr>
+        <w:t>городу;</w:t>
       </w:r>
     </w:p>
     <w:p>
@@ -1068,13 +1100,82 @@
         <w:rPr>
           <w:lang w:val="ru-UA"/>
         </w:rPr>
+        <w:t>LIENT_SEARCH</w:t>
+      </w:r>
+      <w:r>
+        <w:rPr>
+          <w:lang w:val="ru-UA"/>
+        </w:rPr>
+        <w:t>_BY_</w:t>
+      </w:r>
+      <w:r>
+        <w:rPr>
+          <w:lang w:val="ru-UA"/>
+        </w:rPr>
+        <w:t>NAME</w:t>
+      </w:r>
+      <w:r>
+        <w:rPr>
+          <w:lang w:val="ru-UA"/>
+        </w:rPr>
+        <w:t xml:space="preserve"> – поиск клиента как полному имени/названию организации, так и по имени контактного лица;</w:t>
+      </w:r>
+    </w:p>
+    <w:p>
+      <w:pPr>
+        <w:rPr>
+          <w:lang w:val="ru-UA"/>
+        </w:rPr>
+      </w:pPr>
+      <w:r>
+        <w:rPr>
+          <w:rFonts w:hint="eastAsia"/>
+          <w:lang w:val="ru-UA"/>
+        </w:rPr>
+        <w:t>C</w:t>
+      </w:r>
+      <w:r>
+        <w:rPr>
+          <w:lang w:val="ru-UA"/>
+        </w:rPr>
+        <w:t>LIENT_SEARCH</w:t>
+      </w:r>
+      <w:r>
+        <w:t>_BY_</w:t>
+      </w:r>
+      <w:r>
+        <w:t>PHONE</w:t>
+      </w:r>
+      <w:r>
+        <w:rPr>
+          <w:lang w:val="ru-UA"/>
+        </w:rPr>
+        <w:t xml:space="preserve"> – поиск клиента по номеру телефона</w:t>
+      </w:r>
+    </w:p>
+    <w:p>
+      <w:pPr>
+        <w:rPr>
+          <w:lang w:val="ru-UA"/>
+        </w:rPr>
+      </w:pPr>
+      <w:r>
+        <w:rPr>
+          <w:rFonts w:hint="eastAsia"/>
+          <w:lang w:val="ru-UA"/>
+        </w:rPr>
+        <w:t>C</w:t>
+      </w:r>
+      <w:r>
+        <w:rPr>
+          <w:lang w:val="ru-UA"/>
+        </w:rPr>
         <w:t>REATE_DELIVERING – добавление нового отправления в систему</w:t>
       </w:r>
     </w:p>
     <w:p>
       <w:pPr>
         <w:rPr>
-          <w:rFonts w:hint="eastAsia"/>
           <w:lang w:val="ru-UA"/>
         </w:rPr>
       </w:pPr>
@@ -1102,14 +1203,27 @@
     <w:p>
       <w:pPr>
         <w:rPr>
-          <w:lang w:val="ru-UA"/>
-        </w:rPr>
-      </w:pPr>
-    </w:p>
-    <w:p>
-      <w:pPr>
-        <w:rPr>
-          <w:rFonts w:hint="eastAsia"/>
+          <w:rFonts w:hint="eastAsia"/>
+          <w:lang w:val="ru-UA"/>
+        </w:rPr>
+      </w:pPr>
+      <w:r>
+        <w:rPr>
+          <w:rFonts w:hint="eastAsia"/>
+          <w:lang w:val="ru-UA"/>
+        </w:rPr>
+        <w:t>D</w:t>
+      </w:r>
+      <w:r>
+        <w:rPr>
+          <w:lang w:val="ru-UA"/>
+        </w:rPr>
+        <w:t>ELIVERING_COUNT_BY_INTERVAL – репорт. Возвращает количество отправлений по клиентам в заданный интервал времени.</w:t>
+      </w:r>
+    </w:p>
+    <w:p>
+      <w:pPr>
+        <w:rPr>
           <w:lang w:val="ru-UA"/>
         </w:rPr>
       </w:pPr>
@@ -1125,6 +1239,19 @@
           <w:lang w:val="ru-UA"/>
         </w:rPr>
         <w:t>Схема базы данных см. Приложение А.</w:t>
+      </w:r>
+    </w:p>
+    <w:p>
+      <w:pPr>
+        <w:rPr>
+          <w:lang w:val="ru-UA"/>
+        </w:rPr>
+      </w:pPr>
+      <w:r>
+        <w:rPr>
+          <w:lang w:val="ru-UA"/>
+        </w:rPr>
+        <w:t>Типовые запросы и работа с хранимыми процедурами см. Приложение Б.</w:t>
       </w:r>
     </w:p>
     <w:sectPr>

</xml_diff>